<commit_message>
ALGAV rel updated; LAPR5 rel updated;
</commit_message>
<xml_diff>
--- a/LAPR5.docx
+++ b/LAPR5.docx
@@ -448,6 +448,7 @@
     </w:p>
     <w:p>
       <w:pPr>
+        <w:jc w:val="left"/>
         <w:rPr>
           <w:rFonts w:eastAsia="Arial Narrow"/>
         </w:rPr>
@@ -476,13 +477,6 @@
         </w:rPr>
         <w:t xml:space="preserve"> em proteger e respeitar a privacidade dos dados pessoais de seus clientes, funcionários e parceiros. Esta política define como a empresa coleta, utiliza, armazena e protege os dados pessoais em conformidade com o Regulamento Geral de Proteção de Dados (RGPD).</w:t>
       </w:r>
-    </w:p>
-    <w:p>
-      <w:pPr>
-        <w:rPr>
-          <w:rFonts w:eastAsia="Arial Narrow"/>
-        </w:rPr>
-      </w:pPr>
     </w:p>
     <w:p>
       <w:pPr>
@@ -504,6 +498,7 @@
     </w:p>
     <w:p>
       <w:pPr>
+        <w:jc w:val="left"/>
         <w:rPr>
           <w:rFonts w:eastAsia="Arial Narrow"/>
         </w:rPr>
@@ -576,65 +571,14 @@
         <w:r>
           <w:rPr>
             <w:rStyle w:val="Hiperligao"/>
-            <w:rFonts w:eastAsia="Arial Narrow"/>
           </w:rPr>
-          <w:t>1191256@isep.ipp.pt</w:t>
+          <w:t>robdronego@isep.ipp.pt</w:t>
         </w:r>
       </w:hyperlink>
-      <w:r>
-        <w:rPr>
-          <w:rFonts w:eastAsia="Arial Narrow"/>
-        </w:rPr>
-        <w:t xml:space="preserve">, </w:t>
-      </w:r>
-      <w:hyperlink r:id="rId14" w:history="1">
-        <w:r>
-          <w:rPr>
-            <w:rStyle w:val="Hiperligao"/>
-            <w:rFonts w:eastAsia="Arial Narrow"/>
-          </w:rPr>
-          <w:t>1191362@isep.ipp.pt</w:t>
-        </w:r>
-      </w:hyperlink>
-      <w:r>
-        <w:rPr>
-          <w:rFonts w:eastAsia="Arial Narrow"/>
-        </w:rPr>
-        <w:t xml:space="preserve">, </w:t>
-      </w:r>
-      <w:hyperlink r:id="rId15" w:history="1">
-        <w:r>
-          <w:rPr>
-            <w:rStyle w:val="Hiperligao"/>
-            <w:rFonts w:eastAsia="Arial Narrow"/>
-          </w:rPr>
-          <w:t>1170878@isep.ipp.pt</w:t>
-        </w:r>
-      </w:hyperlink>
-      <w:r>
-        <w:rPr>
-          <w:rFonts w:eastAsia="Arial Narrow"/>
-        </w:rPr>
-        <w:t xml:space="preserve"> e </w:t>
-      </w:r>
-      <w:hyperlink r:id="rId16" w:history="1">
-        <w:r>
-          <w:rPr>
-            <w:rStyle w:val="Hiperligao"/>
-            <w:rFonts w:eastAsia="Arial Narrow"/>
-          </w:rPr>
-          <w:t>1141236@isep.ipp.pt</w:t>
-        </w:r>
-      </w:hyperlink>
-      <w:r>
-        <w:rPr>
-          <w:rFonts w:eastAsia="Arial Narrow"/>
-        </w:rPr>
-        <w:t>.</w:t>
-      </w:r>
     </w:p>
     <w:p>
       <w:pPr>
+        <w:jc w:val="left"/>
         <w:rPr>
           <w:rFonts w:eastAsia="Arial Narrow"/>
         </w:rPr>
@@ -702,6 +646,7 @@
     </w:p>
     <w:p>
       <w:pPr>
+        <w:jc w:val="left"/>
         <w:rPr>
           <w:rFonts w:eastAsia="Arial Narrow"/>
           <w:color w:val="FF0000"/>
@@ -726,6 +671,7 @@
     </w:p>
     <w:p>
       <w:pPr>
+        <w:jc w:val="left"/>
         <w:rPr>
           <w:rFonts w:eastAsia="Arial Narrow"/>
           <w:color w:val="FF0000"/>
@@ -768,6 +714,7 @@
     </w:p>
     <w:p>
       <w:pPr>
+        <w:jc w:val="left"/>
         <w:rPr>
           <w:rFonts w:eastAsia="Arial Narrow"/>
         </w:rPr>
@@ -796,31 +743,7 @@
         <w:rPr>
           <w:rFonts w:eastAsia="Arial Narrow"/>
         </w:rPr>
-        <w:t xml:space="preserve"> consentimento para o processamento de dados pessoais é obtido no momento do </w:t>
-      </w:r>
-      <w:r>
-        <w:rPr>
-          <w:rFonts w:eastAsia="Arial Narrow"/>
-        </w:rPr>
-        <w:t>registo</w:t>
-      </w:r>
-      <w:r>
-        <w:rPr>
-          <w:rFonts w:eastAsia="Arial Narrow"/>
-        </w:rPr>
-        <w:t xml:space="preserve"> ou inscrição. Ao se </w:t>
-      </w:r>
-      <w:r>
-        <w:rPr>
-          <w:rFonts w:eastAsia="Arial Narrow"/>
-        </w:rPr>
-        <w:t>registar</w:t>
-      </w:r>
-      <w:r>
-        <w:rPr>
-          <w:rFonts w:eastAsia="Arial Narrow"/>
-        </w:rPr>
-        <w:t xml:space="preserve"> ou se inscrever </w:t>
+        <w:t xml:space="preserve"> consentimento para o processamento de dados pessoais é obtido no momento do registo ou inscrição. Ao se registar ou se inscrever </w:t>
       </w:r>
       <w:r>
         <w:rPr>
@@ -832,23 +755,12 @@
         <w:rPr>
           <w:rFonts w:eastAsia="Arial Narrow"/>
         </w:rPr>
-        <w:t xml:space="preserve">nossos serviços, os alunos/funcionários/colaboradores fornecem autorização explícita para o uso de seus dados pessoais para as finalidades comunicadas durante o processo de </w:t>
-      </w:r>
-      <w:r>
-        <w:rPr>
-          <w:rFonts w:eastAsia="Arial Narrow"/>
-        </w:rPr>
-        <w:t>registo</w:t>
-      </w:r>
-      <w:r>
-        <w:rPr>
-          <w:rFonts w:eastAsia="Arial Narrow"/>
-        </w:rPr>
-        <w:t>.</w:t>
+        <w:t>nossos serviços, os alunos/funcionários/colaboradores fornecem autorização explícita para o uso de seus dados pessoais para as finalidades comunicadas durante o processo de registo.</w:t>
       </w:r>
     </w:p>
     <w:p>
       <w:pPr>
+        <w:jc w:val="left"/>
         <w:rPr>
           <w:rFonts w:eastAsia="Arial Narrow"/>
         </w:rPr>
@@ -869,19 +781,7 @@
         <w:rPr>
           <w:rFonts w:eastAsia="Arial Narrow"/>
         </w:rPr>
-        <w:t xml:space="preserve"> utilize os dados pessoais conforme necessário para operações educacionais/administrativas e outras atividades comunicadas no momento do </w:t>
-      </w:r>
-      <w:r>
-        <w:rPr>
-          <w:rFonts w:eastAsia="Arial Narrow"/>
-        </w:rPr>
-        <w:t>registo</w:t>
-      </w:r>
-      <w:r>
-        <w:rPr>
-          <w:rFonts w:eastAsia="Arial Narrow"/>
-        </w:rPr>
-        <w:t>.</w:t>
+        <w:t xml:space="preserve"> utilize os dados pessoais conforme necessário para operações educacionais/administrativas e outras atividades comunicadas no momento do registo.</w:t>
       </w:r>
     </w:p>
     <w:p>
@@ -964,80 +864,16 @@
           <w:b w:val="0"/>
           <w:bCs/>
         </w:rPr>
-        <w:t xml:space="preserve">: Os indivíduos podem solicitar acesso às informações pessoais que mantemos. Para fazer essa solicitação, entre em contato </w:t>
-      </w:r>
-      <w:r>
-        <w:rPr>
-          <w:rFonts w:eastAsia="Arial Narrow"/>
-          <w:b w:val="0"/>
-          <w:bCs/>
-        </w:rPr>
-        <w:t>connosco</w:t>
-      </w:r>
-      <w:r>
-        <w:rPr>
-          <w:rFonts w:eastAsia="Arial Narrow"/>
-          <w:b w:val="0"/>
-          <w:bCs/>
-        </w:rPr>
-        <w:t xml:space="preserve"> por meio dos e-mails disponíveis anteriormente </w:t>
-      </w:r>
-      <w:hyperlink r:id="rId17" w:history="1">
+        <w:t xml:space="preserve">: Os indivíduos podem solicitar acesso às informações pessoais que mantemos. Para fazer essa solicitação, entre em contato connosco por meio do e-mail disponíveis anteriormente </w:t>
+      </w:r>
+      <w:hyperlink r:id="rId14" w:history="1">
         <w:r>
           <w:rPr>
             <w:rStyle w:val="Hiperligao"/>
           </w:rPr>
-          <w:t>1191256@isep.ipp.pt</w:t>
+          <w:t>robdronego@isep.ipp.pt</w:t>
         </w:r>
       </w:hyperlink>
-      <w:r>
-        <w:rPr>
-          <w:rFonts w:eastAsia="Arial Narrow"/>
-        </w:rPr>
-        <w:t xml:space="preserve">, </w:t>
-      </w:r>
-      <w:hyperlink r:id="rId18" w:history="1">
-        <w:r>
-          <w:rPr>
-            <w:rStyle w:val="Hiperligao"/>
-          </w:rPr>
-          <w:t>1191362@isep.ipp.pt</w:t>
-        </w:r>
-      </w:hyperlink>
-      <w:r>
-        <w:rPr>
-          <w:rFonts w:eastAsia="Arial Narrow"/>
-        </w:rPr>
-        <w:t xml:space="preserve">, </w:t>
-      </w:r>
-      <w:hyperlink r:id="rId19" w:history="1">
-        <w:r>
-          <w:rPr>
-            <w:rStyle w:val="Hiperligao"/>
-          </w:rPr>
-          <w:t>1170878@isep.ipp.pt</w:t>
-        </w:r>
-      </w:hyperlink>
-      <w:r>
-        <w:rPr>
-          <w:rFonts w:eastAsia="Arial Narrow"/>
-        </w:rPr>
-        <w:t xml:space="preserve"> e </w:t>
-      </w:r>
-      <w:hyperlink r:id="rId20" w:history="1">
-        <w:r>
-          <w:rPr>
-            <w:rStyle w:val="Hiperligao"/>
-          </w:rPr>
-          <w:t>1141236@isep.ipp.pt</w:t>
-        </w:r>
-      </w:hyperlink>
-      <w:r>
-        <w:rPr>
-          <w:rFonts w:eastAsia="Arial Narrow"/>
-        </w:rPr>
-        <w:t>.</w:t>
-      </w:r>
     </w:p>
     <w:p>
       <w:pPr>
@@ -1046,6 +882,7 @@
           <w:ilvl w:val="0"/>
           <w:numId w:val="24"/>
         </w:numPr>
+        <w:jc w:val="left"/>
         <w:rPr>
           <w:rFonts w:eastAsia="Arial Narrow"/>
           <w:b w:val="0"/>
@@ -1074,6 +911,7 @@
           <w:ilvl w:val="0"/>
           <w:numId w:val="24"/>
         </w:numPr>
+        <w:jc w:val="left"/>
         <w:rPr>
           <w:rFonts w:eastAsia="Arial Narrow"/>
           <w:b w:val="0"/>
@@ -1098,27 +936,12 @@
           <w:b w:val="0"/>
           <w:bCs/>
         </w:rPr>
-        <w:t xml:space="preserve">: Os indivíduos têm o direito de solicitar a exclusão de seus dados pessoais em determinadas circunstâncias. Para solicitar o apagamento de dados, entre em contato </w:t>
-      </w:r>
-      <w:r>
-        <w:rPr>
-          <w:rFonts w:eastAsia="Arial Narrow"/>
-          <w:b w:val="0"/>
-          <w:bCs/>
-        </w:rPr>
-        <w:t>connosco</w:t>
-      </w:r>
-      <w:r>
-        <w:rPr>
-          <w:rFonts w:eastAsia="Arial Narrow"/>
-          <w:b w:val="0"/>
-          <w:bCs/>
-        </w:rPr>
-        <w:t xml:space="preserve"> pelos e-mails disponibilizados anteriormente.</w:t>
+        <w:t>: Os indivíduos têm o direito de solicitar a exclusão de seus dados pessoais em determinadas circunstâncias. Para solicitar o apagamento de dados, entre em contato connosco pelos e-mails disponibilizados anteriormente.</w:t>
       </w:r>
     </w:p>
     <w:p>
       <w:pPr>
+        <w:jc w:val="left"/>
         <w:rPr>
           <w:rFonts w:eastAsia="Arial Narrow"/>
         </w:rPr>
@@ -1162,6 +985,7 @@
     </w:p>
     <w:p>
       <w:pPr>
+        <w:jc w:val="left"/>
         <w:rPr>
           <w:rFonts w:eastAsia="Arial Narrow"/>
         </w:rPr>
@@ -1204,6 +1028,7 @@
     </w:p>
     <w:p>
       <w:pPr>
+        <w:jc w:val="left"/>
         <w:rPr>
           <w:rFonts w:eastAsia="Arial Narrow"/>
         </w:rPr>
@@ -1265,6 +1090,7 @@
     </w:p>
     <w:p>
       <w:pPr>
+        <w:jc w:val="left"/>
         <w:rPr>
           <w:rFonts w:eastAsia="Arial Narrow"/>
         </w:rPr>
@@ -1310,6 +1136,7 @@
     </w:p>
     <w:p>
       <w:pPr>
+        <w:jc w:val="left"/>
         <w:rPr>
           <w:rFonts w:eastAsia="Arial Narrow"/>
         </w:rPr>
@@ -1409,9 +1236,9 @@
     </w:p>
     <w:p>
       <w:pPr>
-        <w:rPr>
-          <w:rFonts w:eastAsia="Arial Narrow"/>
-          <w:color w:val="FF0000"/>
+        <w:jc w:val="left"/>
+        <w:rPr>
+          <w:rFonts w:eastAsia="Arial Narrow"/>
         </w:rPr>
       </w:pPr>
       <w:r>
@@ -1419,14 +1246,12 @@
           <w:rFonts w:eastAsia="Arial Narrow"/>
           <w:b/>
           <w:bCs/>
-          <w:color w:val="FF0000"/>
         </w:rPr>
         <w:t>Revisão Regular</w:t>
       </w:r>
       <w:r>
         <w:rPr>
           <w:rFonts w:eastAsia="Arial Narrow"/>
-          <w:color w:val="FF0000"/>
         </w:rPr>
         <w:t>: Compromisso de revisar e atualizar regularmente a política de proteção de dados.</w:t>
       </w:r>
@@ -1451,6 +1276,7 @@
     </w:p>
     <w:p>
       <w:pPr>
+        <w:jc w:val="left"/>
         <w:rPr>
           <w:rStyle w:val="nfase"/>
           <w:rFonts w:eastAsia="Arial Narrow"/>
@@ -1466,88 +1292,17 @@
         <w:rPr>
           <w:rFonts w:eastAsia="Arial Narrow"/>
         </w:rPr>
-        <w:t>um dos</w:t>
-      </w:r>
-      <w:r>
-        <w:rPr>
-          <w:rFonts w:eastAsia="Arial Narrow"/>
-        </w:rPr>
-        <w:t xml:space="preserve"> </w:t>
-      </w:r>
-      <w:proofErr w:type="spellStart"/>
-      <w:r>
-        <w:rPr>
-          <w:rFonts w:eastAsia="Arial Narrow"/>
-        </w:rPr>
-        <w:t>DPO</w:t>
-      </w:r>
-      <w:r>
-        <w:rPr>
-          <w:rFonts w:eastAsia="Arial Narrow"/>
-        </w:rPr>
-        <w:t>s</w:t>
-      </w:r>
-      <w:proofErr w:type="spellEnd"/>
-      <w:r>
-        <w:rPr>
-          <w:rFonts w:eastAsia="Arial Narrow"/>
-        </w:rPr>
-        <w:t xml:space="preserve"> em </w:t>
-      </w:r>
-      <w:hyperlink r:id="rId21" w:history="1">
-        <w:r>
-          <w:rPr>
-            <w:rStyle w:val="Hiperligao"/>
-            <w:rFonts w:eastAsia="Arial Narrow"/>
-          </w:rPr>
-          <w:t>1191256@isep.ipp.pt</w:t>
-        </w:r>
-      </w:hyperlink>
-      <w:r>
-        <w:rPr>
-          <w:rFonts w:eastAsia="Arial Narrow"/>
-        </w:rPr>
-        <w:t xml:space="preserve">, </w:t>
-      </w:r>
-      <w:hyperlink r:id="rId22" w:history="1">
-        <w:r>
-          <w:rPr>
-            <w:rStyle w:val="Hiperligao"/>
-            <w:rFonts w:eastAsia="Arial Narrow"/>
-          </w:rPr>
-          <w:t>1191362@isep.ipp.pt</w:t>
-        </w:r>
-      </w:hyperlink>
-      <w:r>
-        <w:rPr>
-          <w:rFonts w:eastAsia="Arial Narrow"/>
-        </w:rPr>
-        <w:t xml:space="preserve">, </w:t>
-      </w:r>
-      <w:hyperlink r:id="rId23" w:history="1">
-        <w:r>
-          <w:rPr>
-            <w:rStyle w:val="Hiperligao"/>
-            <w:rFonts w:eastAsia="Arial Narrow"/>
-          </w:rPr>
-          <w:t>1170878@isep.ipp.pt</w:t>
-        </w:r>
-      </w:hyperlink>
-      <w:r>
-        <w:rPr>
-          <w:rFonts w:eastAsia="Arial Narrow"/>
-        </w:rPr>
-        <w:t xml:space="preserve"> e </w:t>
-      </w:r>
-      <w:hyperlink r:id="rId24" w:history="1">
-        <w:r>
-          <w:rPr>
-            <w:rStyle w:val="Hiperligao"/>
-            <w:rFonts w:eastAsia="Arial Narrow"/>
-          </w:rPr>
-          <w:t>1141236@isep.ipp.pt</w:t>
-        </w:r>
-      </w:hyperlink>
+        <w:t>o</w:t>
+      </w:r>
+      <w:r>
+        <w:rPr>
+          <w:rFonts w:eastAsia="Arial Narrow"/>
+        </w:rPr>
+        <w:t xml:space="preserve"> DPO em </w:t>
+      </w:r>
+      <w:r>
+        <w:t>robdronego@isep.ipp.pt</w:t>
+      </w:r>
       <w:r>
         <w:rPr>
           <w:rFonts w:eastAsia="Arial Narrow"/>
@@ -1556,8 +1311,8 @@
       </w:r>
     </w:p>
     <w:sectPr>
-      <w:headerReference w:type="default" r:id="rId25"/>
-      <w:footerReference w:type="default" r:id="rId26"/>
+      <w:headerReference w:type="default" r:id="rId15"/>
+      <w:footerReference w:type="default" r:id="rId16"/>
       <w:pgSz w:w="12240" w:h="15840" w:code="1"/>
       <w:pgMar w:top="1440" w:right="1440" w:bottom="1440" w:left="1440" w:header="720" w:footer="720" w:gutter="0"/>
       <w:pgNumType w:start="1"/>
@@ -6125,15 +5880,6 @@
 </file>
 
 <file path=customXml/item1.xml><?xml version="1.0" encoding="utf-8"?>
-<?mso-contentType ?>
-<FormTemplates xmlns="http://schemas.microsoft.com/sharepoint/v3/contenttype/forms">
-  <Display>DocumentLibraryForm</Display>
-  <Edit>DocumentLibraryForm</Edit>
-  <New>DocumentLibraryForm</New>
-</FormTemplates>
-</file>
-
-<file path=customXml/item2.xml><?xml version="1.0" encoding="utf-8"?>
 <ct:contentTypeSchema xmlns:ct="http://schemas.microsoft.com/office/2006/metadata/contentType" xmlns:ma="http://schemas.microsoft.com/office/2006/metadata/properties/metaAttributes" ct:_="" ma:_="" ma:contentTypeName="Document" ma:contentTypeID="0x010100523CF267138CFC43A9F8B2C0F9A2BB3B" ma:contentTypeVersion="16" ma:contentTypeDescription="Create a new document." ma:contentTypeScope="" ma:versionID="4e37f9bfe9e882aad04dbc4d0864886d">
   <xsd:schema xmlns:xsd="http://www.w3.org/2001/XMLSchema" xmlns:xs="http://www.w3.org/2001/XMLSchema" xmlns:p="http://schemas.microsoft.com/office/2006/metadata/properties" xmlns:ns3="0dd636aa-bbc7-4318-b95f-f67fbd250cf8" xmlns:ns4="91413790-e005-4a2b-8858-24e293c40389" targetNamespace="http://schemas.microsoft.com/office/2006/metadata/properties" ma:root="true" ma:fieldsID="b181ac0334b67fcda8c25a7a4acd6637" ns3:_="" ns4:_="">
     <xsd:import namespace="0dd636aa-bbc7-4318-b95f-f67fbd250cf8"/>
@@ -6374,15 +6120,16 @@
 </ct:contentTypeSchema>
 </file>
 
-<file path=customXml/item3.xml><?xml version="1.0" encoding="utf-8"?>
-<p:properties xmlns:p="http://schemas.microsoft.com/office/2006/metadata/properties" xmlns:xsi="http://www.w3.org/2001/XMLSchema-instance" xmlns:pc="http://schemas.microsoft.com/office/infopath/2007/PartnerControls">
-  <documentManagement>
-    <_activity xmlns="91413790-e005-4a2b-8858-24e293c40389" xsi:nil="true"/>
-  </documentManagement>
-</p:properties>
+<file path=customXml/item2.xml><?xml version="1.0" encoding="utf-8"?>
+<?mso-contentType ?>
+<FormTemplates xmlns="http://schemas.microsoft.com/sharepoint/v3/contenttype/forms">
+  <Display>DocumentLibraryForm</Display>
+  <Edit>DocumentLibraryForm</Edit>
+  <New>DocumentLibraryForm</New>
+</FormTemplates>
 </file>
 
-<file path=customXml/item4.xml><?xml version="1.0" encoding="utf-8"?>
+<file path=customXml/item3.xml><?xml version="1.0" encoding="utf-8"?>
 <b:Sources xmlns:b="http://schemas.openxmlformats.org/officeDocument/2006/bibliography" xmlns="http://schemas.openxmlformats.org/officeDocument/2006/bibliography" SelectedStyle="\APASixthEditionOfficeOnline.xsl" StyleName="APA" Version="6">
   <b:Source>
     <b:Tag>Pet23</b:Tag>
@@ -6731,15 +6478,15 @@
 </b:Sources>
 </file>
 
-<file path=customXml/itemProps1.xml><?xml version="1.0" encoding="utf-8"?>
-<ds:datastoreItem xmlns:ds="http://schemas.openxmlformats.org/officeDocument/2006/customXml" ds:itemID="{A8BEE9C3-75AD-4607-B106-1B44B05722EA}">
-  <ds:schemaRefs>
-    <ds:schemaRef ds:uri="http://schemas.microsoft.com/sharepoint/v3/contenttype/forms"/>
-  </ds:schemaRefs>
-</ds:datastoreItem>
+<file path=customXml/item4.xml><?xml version="1.0" encoding="utf-8"?>
+<p:properties xmlns:p="http://schemas.microsoft.com/office/2006/metadata/properties" xmlns:xsi="http://www.w3.org/2001/XMLSchema-instance" xmlns:pc="http://schemas.microsoft.com/office/infopath/2007/PartnerControls">
+  <documentManagement>
+    <_activity xmlns="91413790-e005-4a2b-8858-24e293c40389" xsi:nil="true"/>
+  </documentManagement>
+</p:properties>
 </file>
 
-<file path=customXml/itemProps2.xml><?xml version="1.0" encoding="utf-8"?>
+<file path=customXml/itemProps1.xml><?xml version="1.0" encoding="utf-8"?>
 <ds:datastoreItem xmlns:ds="http://schemas.openxmlformats.org/officeDocument/2006/customXml" ds:itemID="{ED6C32FA-5220-46A2-954F-ABA02BDF64A1}">
   <ds:schemaRefs>
     <ds:schemaRef ds:uri="http://schemas.microsoft.com/office/2006/metadata/contentType"/>
@@ -6758,7 +6505,23 @@
 </ds:datastoreItem>
 </file>
 
+<file path=customXml/itemProps2.xml><?xml version="1.0" encoding="utf-8"?>
+<ds:datastoreItem xmlns:ds="http://schemas.openxmlformats.org/officeDocument/2006/customXml" ds:itemID="{A8BEE9C3-75AD-4607-B106-1B44B05722EA}">
+  <ds:schemaRefs>
+    <ds:schemaRef ds:uri="http://schemas.microsoft.com/sharepoint/v3/contenttype/forms"/>
+  </ds:schemaRefs>
+</ds:datastoreItem>
+</file>
+
 <file path=customXml/itemProps3.xml><?xml version="1.0" encoding="utf-8"?>
+<ds:datastoreItem xmlns:ds="http://schemas.openxmlformats.org/officeDocument/2006/customXml" ds:itemID="{A8D56036-4E9C-4A0D-9FFE-3C63579D7F8B}">
+  <ds:schemaRefs>
+    <ds:schemaRef ds:uri="http://schemas.openxmlformats.org/officeDocument/2006/bibliography"/>
+  </ds:schemaRefs>
+</ds:datastoreItem>
+</file>
+
+<file path=customXml/itemProps4.xml><?xml version="1.0" encoding="utf-8"?>
 <ds:datastoreItem xmlns:ds="http://schemas.openxmlformats.org/officeDocument/2006/customXml" ds:itemID="{A02BD9CC-6025-4F76-BD90-0F1427CF0A06}">
   <ds:schemaRefs>
     <ds:schemaRef ds:uri="http://schemas.microsoft.com/office/2006/metadata/properties"/>
@@ -6766,12 +6529,4 @@
     <ds:schemaRef ds:uri="91413790-e005-4a2b-8858-24e293c40389"/>
   </ds:schemaRefs>
 </ds:datastoreItem>
-</file>
-
-<file path=customXml/itemProps4.xml><?xml version="1.0" encoding="utf-8"?>
-<ds:datastoreItem xmlns:ds="http://schemas.openxmlformats.org/officeDocument/2006/customXml" ds:itemID="{A8D56036-4E9C-4A0D-9FFE-3C63579D7F8B}">
-  <ds:schemaRefs>
-    <ds:schemaRef ds:uri="http://schemas.openxmlformats.org/officeDocument/2006/bibliography"/>
-  </ds:schemaRefs>
-</ds:datastoreItem>
 </file>
</xml_diff>

<commit_message>
Updated readme and LAPR5 doc
</commit_message>
<xml_diff>
--- a/LAPR5.docx
+++ b/LAPR5.docx
@@ -527,14 +527,7 @@
         <w:rPr>
           <w:rFonts w:eastAsia="Arial Narrow"/>
         </w:rPr>
-        <w:t xml:space="preserve"> </w:t>
-      </w:r>
-      <w:proofErr w:type="spellStart"/>
-      <w:r>
-        <w:rPr>
-          <w:rFonts w:eastAsia="Arial Narrow"/>
-        </w:rPr>
-        <w:t>DPO</w:t>
+        <w:t xml:space="preserve"> DPO</w:t>
       </w:r>
       <w:r>
         <w:rPr>
@@ -542,7 +535,6 @@
         </w:rPr>
         <w:t>s</w:t>
       </w:r>
-      <w:proofErr w:type="spellEnd"/>
       <w:r>
         <w:rPr>
           <w:rFonts w:eastAsia="Arial Narrow"/>
@@ -635,42 +627,224 @@
         </w:numPr>
         <w:rPr>
           <w:rFonts w:eastAsia="Arial Narrow"/>
-        </w:rPr>
-      </w:pPr>
-      <w:r>
-        <w:rPr>
-          <w:rFonts w:eastAsia="Arial Narrow"/>
-        </w:rPr>
-        <w:t>Dados Pessoais Coletados e Processados</w:t>
+          <w:b w:val="0"/>
+        </w:rPr>
+      </w:pPr>
+      <w:r>
+        <w:rPr>
+          <w:rFonts w:eastAsia="Arial Narrow"/>
+        </w:rPr>
+        <w:t>Dados Recolhidos e Fins de Processamento</w:t>
       </w:r>
     </w:p>
     <w:p>
       <w:pPr>
-        <w:jc w:val="left"/>
-        <w:rPr>
-          <w:rFonts w:eastAsia="Arial Narrow"/>
-          <w:color w:val="FF0000"/>
-        </w:rPr>
-      </w:pPr>
-      <w:r>
         <w:rPr>
           <w:rFonts w:eastAsia="Arial Narrow"/>
           <w:b/>
           <w:bCs/>
-          <w:color w:val="FF0000"/>
-        </w:rPr>
-        <w:t>Tipos de Dados Coletados</w:t>
-      </w:r>
-      <w:r>
-        <w:rPr>
-          <w:rFonts w:eastAsia="Arial Narrow"/>
-          <w:color w:val="FF0000"/>
-        </w:rPr>
-        <w:t>: [Enumerar os tipos de dados pessoais coletados, como nome, endereço, e-mail, etc.].</w:t>
+        </w:rPr>
+      </w:pPr>
+      <w:r>
+        <w:rPr>
+          <w:rFonts w:eastAsia="Arial Narrow"/>
+          <w:b/>
+          <w:bCs/>
+        </w:rPr>
+        <w:t>Tipos de Dados Recolhidos:</w:t>
       </w:r>
     </w:p>
     <w:p>
       <w:pPr>
+        <w:pStyle w:val="PargrafodaLista"/>
+        <w:numPr>
+          <w:ilvl w:val="0"/>
+          <w:numId w:val="25"/>
+        </w:numPr>
+        <w:rPr>
+          <w:rFonts w:eastAsia="Arial Narrow"/>
+          <w:b w:val="0"/>
+          <w:bCs/>
+        </w:rPr>
+      </w:pPr>
+      <w:r>
+        <w:rPr>
+          <w:rFonts w:eastAsia="Arial Narrow"/>
+          <w:b w:val="0"/>
+          <w:bCs/>
+        </w:rPr>
+        <w:t>Nome do Utilizador</w:t>
+      </w:r>
+    </w:p>
+    <w:p>
+      <w:pPr>
+        <w:pStyle w:val="PargrafodaLista"/>
+        <w:numPr>
+          <w:ilvl w:val="0"/>
+          <w:numId w:val="25"/>
+        </w:numPr>
+        <w:rPr>
+          <w:rFonts w:eastAsia="Arial Narrow"/>
+          <w:b w:val="0"/>
+          <w:bCs/>
+        </w:rPr>
+      </w:pPr>
+      <w:r>
+        <w:rPr>
+          <w:rFonts w:eastAsia="Arial Narrow"/>
+          <w:b w:val="0"/>
+          <w:bCs/>
+        </w:rPr>
+        <w:t>Endereço de E-mail</w:t>
+      </w:r>
+    </w:p>
+    <w:p>
+      <w:pPr>
+        <w:pStyle w:val="PargrafodaLista"/>
+        <w:numPr>
+          <w:ilvl w:val="0"/>
+          <w:numId w:val="25"/>
+        </w:numPr>
+        <w:rPr>
+          <w:rFonts w:eastAsia="Arial Narrow"/>
+          <w:b w:val="0"/>
+          <w:bCs/>
+        </w:rPr>
+      </w:pPr>
+      <w:r>
+        <w:rPr>
+          <w:rFonts w:eastAsia="Arial Narrow"/>
+          <w:b w:val="0"/>
+          <w:bCs/>
+        </w:rPr>
+        <w:t>Palavra-passe encriptada</w:t>
+      </w:r>
+    </w:p>
+    <w:p>
+      <w:pPr>
+        <w:pStyle w:val="PargrafodaLista"/>
+        <w:numPr>
+          <w:ilvl w:val="0"/>
+          <w:numId w:val="25"/>
+        </w:numPr>
+        <w:rPr>
+          <w:rFonts w:eastAsia="Arial Narrow"/>
+          <w:b w:val="0"/>
+          <w:bCs/>
+          <w:color w:val="auto"/>
+        </w:rPr>
+      </w:pPr>
+      <w:r>
+        <w:rPr>
+          <w:rFonts w:eastAsia="Arial Narrow"/>
+          <w:b w:val="0"/>
+          <w:bCs/>
+        </w:rPr>
+        <w:t>Função no Sistema</w:t>
+      </w:r>
+    </w:p>
+    <w:p>
+      <w:pPr>
+        <w:rPr>
+          <w:rFonts w:eastAsia="Arial Narrow"/>
+          <w:b/>
+        </w:rPr>
+      </w:pPr>
+      <w:r>
+        <w:rPr>
+          <w:rFonts w:eastAsia="Arial Narrow"/>
+          <w:b/>
+        </w:rPr>
+        <w:t>Fins de Processamento:</w:t>
+      </w:r>
+    </w:p>
+    <w:p>
+      <w:pPr>
+        <w:pStyle w:val="PargrafodaLista"/>
+        <w:numPr>
+          <w:ilvl w:val="0"/>
+          <w:numId w:val="26"/>
+        </w:numPr>
+        <w:rPr>
+          <w:rFonts w:eastAsia="Arial Narrow"/>
+          <w:b w:val="0"/>
+          <w:bCs/>
+        </w:rPr>
+      </w:pPr>
+      <w:r>
+        <w:rPr>
+          <w:rFonts w:eastAsia="Arial Narrow"/>
+        </w:rPr>
+        <w:t>Gestão de Conta</w:t>
+      </w:r>
+      <w:r>
+        <w:rPr>
+          <w:rFonts w:eastAsia="Arial Narrow"/>
+          <w:b w:val="0"/>
+          <w:bCs/>
+        </w:rPr>
+        <w:t>: Os dados são usados para criar e gerir as contas dos utilizadores no sistema.</w:t>
+      </w:r>
+    </w:p>
+    <w:p>
+      <w:pPr>
+        <w:pStyle w:val="PargrafodaLista"/>
+        <w:numPr>
+          <w:ilvl w:val="0"/>
+          <w:numId w:val="26"/>
+        </w:numPr>
+        <w:rPr>
+          <w:rFonts w:eastAsia="Arial Narrow"/>
+          <w:b w:val="0"/>
+          <w:bCs/>
+        </w:rPr>
+      </w:pPr>
+      <w:r>
+        <w:rPr>
+          <w:rFonts w:eastAsia="Arial Narrow"/>
+        </w:rPr>
+        <w:t>Identificação e Autenticação</w:t>
+      </w:r>
+      <w:r>
+        <w:rPr>
+          <w:rFonts w:eastAsia="Arial Narrow"/>
+          <w:b w:val="0"/>
+          <w:bCs/>
+        </w:rPr>
+        <w:t>: O nome de utilizador e a palavra-passe são usados para autenticar e permitir acesso seguro às contas dos utilizadores.</w:t>
+      </w:r>
+    </w:p>
+    <w:p>
+      <w:pPr>
+        <w:pStyle w:val="PargrafodaLista"/>
+        <w:numPr>
+          <w:ilvl w:val="0"/>
+          <w:numId w:val="26"/>
+        </w:numPr>
+        <w:rPr>
+          <w:rFonts w:eastAsia="Arial Narrow"/>
+          <w:b w:val="0"/>
+          <w:bCs/>
+        </w:rPr>
+      </w:pPr>
+      <w:r>
+        <w:rPr>
+          <w:rFonts w:eastAsia="Arial Narrow"/>
+        </w:rPr>
+        <w:t>Personalização da Experiência do Utilizador</w:t>
+      </w:r>
+      <w:r>
+        <w:rPr>
+          <w:rFonts w:eastAsia="Arial Narrow"/>
+          <w:b w:val="0"/>
+          <w:bCs/>
+        </w:rPr>
+        <w:t>: A função no sistema pode ser usada para personalizar a experiência do utilizador de acordo com as suas permissões e necessidades dentro da plataforma.</w:t>
+      </w:r>
+    </w:p>
+    <w:p>
+      <w:pPr>
+        <w:spacing w:line="240" w:lineRule="auto"/>
         <w:jc w:val="left"/>
         <w:rPr>
           <w:rFonts w:eastAsia="Arial Narrow"/>
@@ -680,18 +854,9 @@
       <w:r>
         <w:rPr>
           <w:rFonts w:eastAsia="Arial Narrow"/>
-          <w:b/>
-          <w:bCs/>
           <w:color w:val="FF0000"/>
         </w:rPr>
-        <w:t>Finalidades do Processamento</w:t>
-      </w:r>
-      <w:r>
-        <w:rPr>
-          <w:rFonts w:eastAsia="Arial Narrow"/>
-          <w:color w:val="FF0000"/>
-        </w:rPr>
-        <w:t>: [Descrever as finalidades para as quais os dados são coletados, por exemplo, prestação de serviços, comunicações de marketing, etc.].</w:t>
+        <w:br w:type="page"/>
       </w:r>
     </w:p>
     <w:p>
@@ -709,6 +874,7 @@
         <w:rPr>
           <w:rFonts w:eastAsia="Arial Narrow"/>
         </w:rPr>
+        <w:lastRenderedPageBreak/>
         <w:t>Base Legal para o Processamento</w:t>
       </w:r>
     </w:p>
@@ -1959,6 +2125,119 @@
     </w:lvl>
   </w:abstractNum>
   <w:abstractNum w:abstractNumId="3" w15:restartNumberingAfterBreak="0">
+    <w:nsid w:val="13E028D6"/>
+    <w:multiLevelType w:val="hybridMultilevel"/>
+    <w:tmpl w:val="86C0155C"/>
+    <w:lvl w:ilvl="0" w:tplc="08160001">
+      <w:start w:val="1"/>
+      <w:numFmt w:val="bullet"/>
+      <w:lvlText w:val=""/>
+      <w:lvlJc w:val="left"/>
+      <w:pPr>
+        <w:ind w:left="720" w:hanging="360"/>
+      </w:pPr>
+      <w:rPr>
+        <w:rFonts w:ascii="Symbol" w:hAnsi="Symbol" w:hint="default"/>
+      </w:rPr>
+    </w:lvl>
+    <w:lvl w:ilvl="1" w:tplc="08160003" w:tentative="1">
+      <w:start w:val="1"/>
+      <w:numFmt w:val="bullet"/>
+      <w:lvlText w:val="o"/>
+      <w:lvlJc w:val="left"/>
+      <w:pPr>
+        <w:ind w:left="1440" w:hanging="360"/>
+      </w:pPr>
+      <w:rPr>
+        <w:rFonts w:ascii="Courier New" w:hAnsi="Courier New" w:cs="Courier New" w:hint="default"/>
+      </w:rPr>
+    </w:lvl>
+    <w:lvl w:ilvl="2" w:tplc="08160005" w:tentative="1">
+      <w:start w:val="1"/>
+      <w:numFmt w:val="bullet"/>
+      <w:lvlText w:val=""/>
+      <w:lvlJc w:val="left"/>
+      <w:pPr>
+        <w:ind w:left="2160" w:hanging="360"/>
+      </w:pPr>
+      <w:rPr>
+        <w:rFonts w:ascii="Wingdings" w:hAnsi="Wingdings" w:hint="default"/>
+      </w:rPr>
+    </w:lvl>
+    <w:lvl w:ilvl="3" w:tplc="08160001" w:tentative="1">
+      <w:start w:val="1"/>
+      <w:numFmt w:val="bullet"/>
+      <w:lvlText w:val=""/>
+      <w:lvlJc w:val="left"/>
+      <w:pPr>
+        <w:ind w:left="2880" w:hanging="360"/>
+      </w:pPr>
+      <w:rPr>
+        <w:rFonts w:ascii="Symbol" w:hAnsi="Symbol" w:hint="default"/>
+      </w:rPr>
+    </w:lvl>
+    <w:lvl w:ilvl="4" w:tplc="08160003" w:tentative="1">
+      <w:start w:val="1"/>
+      <w:numFmt w:val="bullet"/>
+      <w:lvlText w:val="o"/>
+      <w:lvlJc w:val="left"/>
+      <w:pPr>
+        <w:ind w:left="3600" w:hanging="360"/>
+      </w:pPr>
+      <w:rPr>
+        <w:rFonts w:ascii="Courier New" w:hAnsi="Courier New" w:cs="Courier New" w:hint="default"/>
+      </w:rPr>
+    </w:lvl>
+    <w:lvl w:ilvl="5" w:tplc="08160005" w:tentative="1">
+      <w:start w:val="1"/>
+      <w:numFmt w:val="bullet"/>
+      <w:lvlText w:val=""/>
+      <w:lvlJc w:val="left"/>
+      <w:pPr>
+        <w:ind w:left="4320" w:hanging="360"/>
+      </w:pPr>
+      <w:rPr>
+        <w:rFonts w:ascii="Wingdings" w:hAnsi="Wingdings" w:hint="default"/>
+      </w:rPr>
+    </w:lvl>
+    <w:lvl w:ilvl="6" w:tplc="08160001" w:tentative="1">
+      <w:start w:val="1"/>
+      <w:numFmt w:val="bullet"/>
+      <w:lvlText w:val=""/>
+      <w:lvlJc w:val="left"/>
+      <w:pPr>
+        <w:ind w:left="5040" w:hanging="360"/>
+      </w:pPr>
+      <w:rPr>
+        <w:rFonts w:ascii="Symbol" w:hAnsi="Symbol" w:hint="default"/>
+      </w:rPr>
+    </w:lvl>
+    <w:lvl w:ilvl="7" w:tplc="08160003" w:tentative="1">
+      <w:start w:val="1"/>
+      <w:numFmt w:val="bullet"/>
+      <w:lvlText w:val="o"/>
+      <w:lvlJc w:val="left"/>
+      <w:pPr>
+        <w:ind w:left="5760" w:hanging="360"/>
+      </w:pPr>
+      <w:rPr>
+        <w:rFonts w:ascii="Courier New" w:hAnsi="Courier New" w:cs="Courier New" w:hint="default"/>
+      </w:rPr>
+    </w:lvl>
+    <w:lvl w:ilvl="8" w:tplc="08160005" w:tentative="1">
+      <w:start w:val="1"/>
+      <w:numFmt w:val="bullet"/>
+      <w:lvlText w:val=""/>
+      <w:lvlJc w:val="left"/>
+      <w:pPr>
+        <w:ind w:left="6480" w:hanging="360"/>
+      </w:pPr>
+      <w:rPr>
+        <w:rFonts w:ascii="Wingdings" w:hAnsi="Wingdings" w:hint="default"/>
+      </w:rPr>
+    </w:lvl>
+  </w:abstractNum>
+  <w:abstractNum w:abstractNumId="4" w15:restartNumberingAfterBreak="0">
     <w:nsid w:val="1938260C"/>
     <w:multiLevelType w:val="multilevel"/>
     <w:tmpl w:val="CCF0A2EC"/>
@@ -2071,7 +2350,7 @@
       </w:rPr>
     </w:lvl>
   </w:abstractNum>
-  <w:abstractNum w:abstractNumId="4" w15:restartNumberingAfterBreak="0">
+  <w:abstractNum w:abstractNumId="5" w15:restartNumberingAfterBreak="0">
     <w:nsid w:val="1DFF70C3"/>
     <w:multiLevelType w:val="hybridMultilevel"/>
     <w:tmpl w:val="5450E0B6"/>
@@ -2157,7 +2436,7 @@
       </w:pPr>
     </w:lvl>
   </w:abstractNum>
-  <w:abstractNum w:abstractNumId="5" w15:restartNumberingAfterBreak="0">
+  <w:abstractNum w:abstractNumId="6" w15:restartNumberingAfterBreak="0">
     <w:nsid w:val="29BC6E29"/>
     <w:multiLevelType w:val="multilevel"/>
     <w:tmpl w:val="FFFFFFFF"/>
@@ -2243,7 +2522,7 @@
       </w:pPr>
     </w:lvl>
   </w:abstractNum>
-  <w:abstractNum w:abstractNumId="6" w15:restartNumberingAfterBreak="0">
+  <w:abstractNum w:abstractNumId="7" w15:restartNumberingAfterBreak="0">
     <w:nsid w:val="311B8192"/>
     <w:multiLevelType w:val="hybridMultilevel"/>
     <w:tmpl w:val="FFFFFFFF"/>
@@ -2356,7 +2635,7 @@
       </w:rPr>
     </w:lvl>
   </w:abstractNum>
-  <w:abstractNum w:abstractNumId="7" w15:restartNumberingAfterBreak="0">
+  <w:abstractNum w:abstractNumId="8" w15:restartNumberingAfterBreak="0">
     <w:nsid w:val="36CAF0B1"/>
     <w:multiLevelType w:val="multilevel"/>
     <w:tmpl w:val="FFFFFFFF"/>
@@ -2442,7 +2721,7 @@
       </w:pPr>
     </w:lvl>
   </w:abstractNum>
-  <w:abstractNum w:abstractNumId="8" w15:restartNumberingAfterBreak="0">
+  <w:abstractNum w:abstractNumId="9" w15:restartNumberingAfterBreak="0">
     <w:nsid w:val="389BE7D9"/>
     <w:multiLevelType w:val="hybridMultilevel"/>
     <w:tmpl w:val="89ECC5BA"/>
@@ -2555,7 +2834,7 @@
       </w:rPr>
     </w:lvl>
   </w:abstractNum>
-  <w:abstractNum w:abstractNumId="9" w15:restartNumberingAfterBreak="0">
+  <w:abstractNum w:abstractNumId="10" w15:restartNumberingAfterBreak="0">
     <w:nsid w:val="38DE6B9B"/>
     <w:multiLevelType w:val="hybridMultilevel"/>
     <w:tmpl w:val="C4EC2982"/>
@@ -2641,7 +2920,7 @@
       </w:pPr>
     </w:lvl>
   </w:abstractNum>
-  <w:abstractNum w:abstractNumId="10" w15:restartNumberingAfterBreak="0">
+  <w:abstractNum w:abstractNumId="11" w15:restartNumberingAfterBreak="0">
     <w:nsid w:val="3AFF1878"/>
     <w:multiLevelType w:val="multilevel"/>
     <w:tmpl w:val="C6AA2052"/>
@@ -2727,7 +3006,7 @@
       </w:pPr>
     </w:lvl>
   </w:abstractNum>
-  <w:abstractNum w:abstractNumId="11" w15:restartNumberingAfterBreak="0">
+  <w:abstractNum w:abstractNumId="12" w15:restartNumberingAfterBreak="0">
     <w:nsid w:val="3F5BCB97"/>
     <w:multiLevelType w:val="hybridMultilevel"/>
     <w:tmpl w:val="FFFFFFFF"/>
@@ -2840,7 +3119,7 @@
       </w:rPr>
     </w:lvl>
   </w:abstractNum>
-  <w:abstractNum w:abstractNumId="12" w15:restartNumberingAfterBreak="0">
+  <w:abstractNum w:abstractNumId="13" w15:restartNumberingAfterBreak="0">
     <w:nsid w:val="412AEEAD"/>
     <w:multiLevelType w:val="multilevel"/>
     <w:tmpl w:val="FFFFFFFF"/>
@@ -2926,7 +3205,7 @@
       </w:pPr>
     </w:lvl>
   </w:abstractNum>
-  <w:abstractNum w:abstractNumId="13" w15:restartNumberingAfterBreak="0">
+  <w:abstractNum w:abstractNumId="14" w15:restartNumberingAfterBreak="0">
     <w:nsid w:val="45470267"/>
     <w:multiLevelType w:val="hybridMultilevel"/>
     <w:tmpl w:val="FFFFFFFF"/>
@@ -3039,7 +3318,7 @@
       </w:rPr>
     </w:lvl>
   </w:abstractNum>
-  <w:abstractNum w:abstractNumId="14" w15:restartNumberingAfterBreak="0">
+  <w:abstractNum w:abstractNumId="15" w15:restartNumberingAfterBreak="0">
     <w:nsid w:val="459F1694"/>
     <w:multiLevelType w:val="hybridMultilevel"/>
     <w:tmpl w:val="A2482AA0"/>
@@ -3152,7 +3431,7 @@
       </w:rPr>
     </w:lvl>
   </w:abstractNum>
-  <w:abstractNum w:abstractNumId="15" w15:restartNumberingAfterBreak="0">
+  <w:abstractNum w:abstractNumId="16" w15:restartNumberingAfterBreak="0">
     <w:nsid w:val="4BB1B4CE"/>
     <w:multiLevelType w:val="hybridMultilevel"/>
     <w:tmpl w:val="FFFFFFFF"/>
@@ -3265,7 +3544,120 @@
       </w:rPr>
     </w:lvl>
   </w:abstractNum>
-  <w:abstractNum w:abstractNumId="16" w15:restartNumberingAfterBreak="0">
+  <w:abstractNum w:abstractNumId="17" w15:restartNumberingAfterBreak="0">
+    <w:nsid w:val="4DCE21AF"/>
+    <w:multiLevelType w:val="hybridMultilevel"/>
+    <w:tmpl w:val="DDBADB36"/>
+    <w:lvl w:ilvl="0" w:tplc="08160001">
+      <w:start w:val="1"/>
+      <w:numFmt w:val="bullet"/>
+      <w:lvlText w:val=""/>
+      <w:lvlJc w:val="left"/>
+      <w:pPr>
+        <w:ind w:left="720" w:hanging="360"/>
+      </w:pPr>
+      <w:rPr>
+        <w:rFonts w:ascii="Symbol" w:hAnsi="Symbol" w:hint="default"/>
+      </w:rPr>
+    </w:lvl>
+    <w:lvl w:ilvl="1" w:tplc="08160003" w:tentative="1">
+      <w:start w:val="1"/>
+      <w:numFmt w:val="bullet"/>
+      <w:lvlText w:val="o"/>
+      <w:lvlJc w:val="left"/>
+      <w:pPr>
+        <w:ind w:left="1440" w:hanging="360"/>
+      </w:pPr>
+      <w:rPr>
+        <w:rFonts w:ascii="Courier New" w:hAnsi="Courier New" w:cs="Courier New" w:hint="default"/>
+      </w:rPr>
+    </w:lvl>
+    <w:lvl w:ilvl="2" w:tplc="08160005" w:tentative="1">
+      <w:start w:val="1"/>
+      <w:numFmt w:val="bullet"/>
+      <w:lvlText w:val=""/>
+      <w:lvlJc w:val="left"/>
+      <w:pPr>
+        <w:ind w:left="2160" w:hanging="360"/>
+      </w:pPr>
+      <w:rPr>
+        <w:rFonts w:ascii="Wingdings" w:hAnsi="Wingdings" w:hint="default"/>
+      </w:rPr>
+    </w:lvl>
+    <w:lvl w:ilvl="3" w:tplc="08160001" w:tentative="1">
+      <w:start w:val="1"/>
+      <w:numFmt w:val="bullet"/>
+      <w:lvlText w:val=""/>
+      <w:lvlJc w:val="left"/>
+      <w:pPr>
+        <w:ind w:left="2880" w:hanging="360"/>
+      </w:pPr>
+      <w:rPr>
+        <w:rFonts w:ascii="Symbol" w:hAnsi="Symbol" w:hint="default"/>
+      </w:rPr>
+    </w:lvl>
+    <w:lvl w:ilvl="4" w:tplc="08160003" w:tentative="1">
+      <w:start w:val="1"/>
+      <w:numFmt w:val="bullet"/>
+      <w:lvlText w:val="o"/>
+      <w:lvlJc w:val="left"/>
+      <w:pPr>
+        <w:ind w:left="3600" w:hanging="360"/>
+      </w:pPr>
+      <w:rPr>
+        <w:rFonts w:ascii="Courier New" w:hAnsi="Courier New" w:cs="Courier New" w:hint="default"/>
+      </w:rPr>
+    </w:lvl>
+    <w:lvl w:ilvl="5" w:tplc="08160005" w:tentative="1">
+      <w:start w:val="1"/>
+      <w:numFmt w:val="bullet"/>
+      <w:lvlText w:val=""/>
+      <w:lvlJc w:val="left"/>
+      <w:pPr>
+        <w:ind w:left="4320" w:hanging="360"/>
+      </w:pPr>
+      <w:rPr>
+        <w:rFonts w:ascii="Wingdings" w:hAnsi="Wingdings" w:hint="default"/>
+      </w:rPr>
+    </w:lvl>
+    <w:lvl w:ilvl="6" w:tplc="08160001" w:tentative="1">
+      <w:start w:val="1"/>
+      <w:numFmt w:val="bullet"/>
+      <w:lvlText w:val=""/>
+      <w:lvlJc w:val="left"/>
+      <w:pPr>
+        <w:ind w:left="5040" w:hanging="360"/>
+      </w:pPr>
+      <w:rPr>
+        <w:rFonts w:ascii="Symbol" w:hAnsi="Symbol" w:hint="default"/>
+      </w:rPr>
+    </w:lvl>
+    <w:lvl w:ilvl="7" w:tplc="08160003" w:tentative="1">
+      <w:start w:val="1"/>
+      <w:numFmt w:val="bullet"/>
+      <w:lvlText w:val="o"/>
+      <w:lvlJc w:val="left"/>
+      <w:pPr>
+        <w:ind w:left="5760" w:hanging="360"/>
+      </w:pPr>
+      <w:rPr>
+        <w:rFonts w:ascii="Courier New" w:hAnsi="Courier New" w:cs="Courier New" w:hint="default"/>
+      </w:rPr>
+    </w:lvl>
+    <w:lvl w:ilvl="8" w:tplc="08160005" w:tentative="1">
+      <w:start w:val="1"/>
+      <w:numFmt w:val="bullet"/>
+      <w:lvlText w:val=""/>
+      <w:lvlJc w:val="left"/>
+      <w:pPr>
+        <w:ind w:left="6480" w:hanging="360"/>
+      </w:pPr>
+      <w:rPr>
+        <w:rFonts w:ascii="Wingdings" w:hAnsi="Wingdings" w:hint="default"/>
+      </w:rPr>
+    </w:lvl>
+  </w:abstractNum>
+  <w:abstractNum w:abstractNumId="18" w15:restartNumberingAfterBreak="0">
     <w:nsid w:val="56820DB3"/>
     <w:multiLevelType w:val="hybridMultilevel"/>
     <w:tmpl w:val="45F64BB2"/>
@@ -3379,7 +3771,7 @@
       </w:pPr>
     </w:lvl>
   </w:abstractNum>
-  <w:abstractNum w:abstractNumId="17" w15:restartNumberingAfterBreak="0">
+  <w:abstractNum w:abstractNumId="19" w15:restartNumberingAfterBreak="0">
     <w:nsid w:val="643049E1"/>
     <w:multiLevelType w:val="multilevel"/>
     <w:tmpl w:val="A70AA08A"/>
@@ -3493,7 +3885,7 @@
       </w:rPr>
     </w:lvl>
   </w:abstractNum>
-  <w:abstractNum w:abstractNumId="18" w15:restartNumberingAfterBreak="0">
+  <w:abstractNum w:abstractNumId="20" w15:restartNumberingAfterBreak="0">
     <w:nsid w:val="65CF1454"/>
     <w:multiLevelType w:val="hybridMultilevel"/>
     <w:tmpl w:val="D998385E"/>
@@ -3606,7 +3998,7 @@
       </w:rPr>
     </w:lvl>
   </w:abstractNum>
-  <w:abstractNum w:abstractNumId="19" w15:restartNumberingAfterBreak="0">
+  <w:abstractNum w:abstractNumId="21" w15:restartNumberingAfterBreak="0">
     <w:nsid w:val="6AB35567"/>
     <w:multiLevelType w:val="hybridMultilevel"/>
     <w:tmpl w:val="FFFFFFFF"/>
@@ -3692,7 +4084,7 @@
       </w:pPr>
     </w:lvl>
   </w:abstractNum>
-  <w:abstractNum w:abstractNumId="20" w15:restartNumberingAfterBreak="0">
+  <w:abstractNum w:abstractNumId="22" w15:restartNumberingAfterBreak="0">
     <w:nsid w:val="6C762DF5"/>
     <w:multiLevelType w:val="hybridMultilevel"/>
     <w:tmpl w:val="8CD444D6"/>
@@ -3805,7 +4197,7 @@
       </w:rPr>
     </w:lvl>
   </w:abstractNum>
-  <w:abstractNum w:abstractNumId="21" w15:restartNumberingAfterBreak="0">
+  <w:abstractNum w:abstractNumId="23" w15:restartNumberingAfterBreak="0">
     <w:nsid w:val="6CE28390"/>
     <w:multiLevelType w:val="hybridMultilevel"/>
     <w:tmpl w:val="FFFFFFFF"/>
@@ -3918,7 +4310,7 @@
       </w:rPr>
     </w:lvl>
   </w:abstractNum>
-  <w:abstractNum w:abstractNumId="22" w15:restartNumberingAfterBreak="0">
+  <w:abstractNum w:abstractNumId="24" w15:restartNumberingAfterBreak="0">
     <w:nsid w:val="78A35A9A"/>
     <w:multiLevelType w:val="multilevel"/>
     <w:tmpl w:val="65C847A8"/>
@@ -4033,7 +4425,7 @@
       </w:rPr>
     </w:lvl>
   </w:abstractNum>
-  <w:abstractNum w:abstractNumId="23" w15:restartNumberingAfterBreak="0">
+  <w:abstractNum w:abstractNumId="25" w15:restartNumberingAfterBreak="0">
     <w:nsid w:val="78CE41DA"/>
     <w:multiLevelType w:val="hybridMultilevel"/>
     <w:tmpl w:val="FFFFFFFF"/>
@@ -4147,7 +4539,7 @@
     </w:lvl>
   </w:abstractNum>
   <w:num w:numId="1" w16cid:durableId="261575124">
-    <w:abstractNumId w:val="16"/>
+    <w:abstractNumId w:val="18"/>
     <w:lvlOverride w:ilvl="0">
       <w:startOverride w:val="1"/>
     </w:lvlOverride>
@@ -4177,73 +4569,79 @@
     </w:lvlOverride>
   </w:num>
   <w:num w:numId="2" w16cid:durableId="2098092489">
-    <w:abstractNumId w:val="17"/>
+    <w:abstractNumId w:val="19"/>
   </w:num>
   <w:num w:numId="3" w16cid:durableId="219904805">
-    <w:abstractNumId w:val="3"/>
+    <w:abstractNumId w:val="4"/>
   </w:num>
   <w:num w:numId="4" w16cid:durableId="1187213843">
+    <w:abstractNumId w:val="24"/>
+  </w:num>
+  <w:num w:numId="5" w16cid:durableId="1172258574">
+    <w:abstractNumId w:val="23"/>
+  </w:num>
+  <w:num w:numId="6" w16cid:durableId="894005451">
     <w:abstractNumId w:val="22"/>
   </w:num>
-  <w:num w:numId="5" w16cid:durableId="1172258574">
-    <w:abstractNumId w:val="21"/>
-  </w:num>
-  <w:num w:numId="6" w16cid:durableId="894005451">
-    <w:abstractNumId w:val="20"/>
-  </w:num>
   <w:num w:numId="7" w16cid:durableId="8484797">
-    <w:abstractNumId w:val="8"/>
+    <w:abstractNumId w:val="9"/>
   </w:num>
   <w:num w:numId="8" w16cid:durableId="1819109133">
     <w:abstractNumId w:val="0"/>
   </w:num>
   <w:num w:numId="9" w16cid:durableId="1862892155">
-    <w:abstractNumId w:val="11"/>
+    <w:abstractNumId w:val="12"/>
   </w:num>
   <w:num w:numId="10" w16cid:durableId="691616547">
     <w:abstractNumId w:val="2"/>
   </w:num>
   <w:num w:numId="11" w16cid:durableId="557936715">
-    <w:abstractNumId w:val="23"/>
+    <w:abstractNumId w:val="25"/>
   </w:num>
   <w:num w:numId="12" w16cid:durableId="659118147">
-    <w:abstractNumId w:val="13"/>
+    <w:abstractNumId w:val="14"/>
   </w:num>
   <w:num w:numId="13" w16cid:durableId="976298181">
     <w:abstractNumId w:val="1"/>
   </w:num>
   <w:num w:numId="14" w16cid:durableId="221327435">
+    <w:abstractNumId w:val="16"/>
+  </w:num>
+  <w:num w:numId="15" w16cid:durableId="1896770240">
+    <w:abstractNumId w:val="7"/>
+  </w:num>
+  <w:num w:numId="16" w16cid:durableId="490102136">
+    <w:abstractNumId w:val="21"/>
+  </w:num>
+  <w:num w:numId="17" w16cid:durableId="962275410">
+    <w:abstractNumId w:val="8"/>
+  </w:num>
+  <w:num w:numId="18" w16cid:durableId="330840808">
+    <w:abstractNumId w:val="6"/>
+  </w:num>
+  <w:num w:numId="19" w16cid:durableId="979111442">
+    <w:abstractNumId w:val="13"/>
+  </w:num>
+  <w:num w:numId="20" w16cid:durableId="831144729">
+    <w:abstractNumId w:val="20"/>
+  </w:num>
+  <w:num w:numId="21" w16cid:durableId="380441328">
     <w:abstractNumId w:val="15"/>
   </w:num>
-  <w:num w:numId="15" w16cid:durableId="1896770240">
-    <w:abstractNumId w:val="6"/>
+  <w:num w:numId="22" w16cid:durableId="632515355">
+    <w:abstractNumId w:val="10"/>
   </w:num>
-  <w:num w:numId="16" w16cid:durableId="490102136">
-    <w:abstractNumId w:val="19"/>
-  </w:num>
-  <w:num w:numId="17" w16cid:durableId="962275410">
-    <w:abstractNumId w:val="7"/>
-  </w:num>
-  <w:num w:numId="18" w16cid:durableId="330840808">
+  <w:num w:numId="23" w16cid:durableId="1040202913">
     <w:abstractNumId w:val="5"/>
   </w:num>
-  <w:num w:numId="19" w16cid:durableId="979111442">
-    <w:abstractNumId w:val="12"/>
+  <w:num w:numId="24" w16cid:durableId="931158189">
+    <w:abstractNumId w:val="11"/>
   </w:num>
-  <w:num w:numId="20" w16cid:durableId="831144729">
-    <w:abstractNumId w:val="18"/>
+  <w:num w:numId="25" w16cid:durableId="167253551">
+    <w:abstractNumId w:val="17"/>
   </w:num>
-  <w:num w:numId="21" w16cid:durableId="380441328">
-    <w:abstractNumId w:val="14"/>
-  </w:num>
-  <w:num w:numId="22" w16cid:durableId="632515355">
-    <w:abstractNumId w:val="9"/>
-  </w:num>
-  <w:num w:numId="23" w16cid:durableId="1040202913">
-    <w:abstractNumId w:val="4"/>
-  </w:num>
-  <w:num w:numId="24" w16cid:durableId="931158189">
-    <w:abstractNumId w:val="10"/>
+  <w:num w:numId="26" w16cid:durableId="414786011">
+    <w:abstractNumId w:val="3"/>
   </w:num>
   <w:numIdMacAtCleanup w:val="11"/>
 </w:numbering>
@@ -5880,6 +6278,15 @@
 </file>
 
 <file path=customXml/item1.xml><?xml version="1.0" encoding="utf-8"?>
+<?mso-contentType ?>
+<FormTemplates xmlns="http://schemas.microsoft.com/sharepoint/v3/contenttype/forms">
+  <Display>DocumentLibraryForm</Display>
+  <Edit>DocumentLibraryForm</Edit>
+  <New>DocumentLibraryForm</New>
+</FormTemplates>
+</file>
+
+<file path=customXml/item2.xml><?xml version="1.0" encoding="utf-8"?>
 <ct:contentTypeSchema xmlns:ct="http://schemas.microsoft.com/office/2006/metadata/contentType" xmlns:ma="http://schemas.microsoft.com/office/2006/metadata/properties/metaAttributes" ct:_="" ma:_="" ma:contentTypeName="Document" ma:contentTypeID="0x010100523CF267138CFC43A9F8B2C0F9A2BB3B" ma:contentTypeVersion="16" ma:contentTypeDescription="Create a new document." ma:contentTypeScope="" ma:versionID="4e37f9bfe9e882aad04dbc4d0864886d">
   <xsd:schema xmlns:xsd="http://www.w3.org/2001/XMLSchema" xmlns:xs="http://www.w3.org/2001/XMLSchema" xmlns:p="http://schemas.microsoft.com/office/2006/metadata/properties" xmlns:ns3="0dd636aa-bbc7-4318-b95f-f67fbd250cf8" xmlns:ns4="91413790-e005-4a2b-8858-24e293c40389" targetNamespace="http://schemas.microsoft.com/office/2006/metadata/properties" ma:root="true" ma:fieldsID="b181ac0334b67fcda8c25a7a4acd6637" ns3:_="" ns4:_="">
     <xsd:import namespace="0dd636aa-bbc7-4318-b95f-f67fbd250cf8"/>
@@ -6120,16 +6527,15 @@
 </ct:contentTypeSchema>
 </file>
 
-<file path=customXml/item2.xml><?xml version="1.0" encoding="utf-8"?>
-<?mso-contentType ?>
-<FormTemplates xmlns="http://schemas.microsoft.com/sharepoint/v3/contenttype/forms">
-  <Display>DocumentLibraryForm</Display>
-  <Edit>DocumentLibraryForm</Edit>
-  <New>DocumentLibraryForm</New>
-</FormTemplates>
+<file path=customXml/item3.xml><?xml version="1.0" encoding="utf-8"?>
+<p:properties xmlns:p="http://schemas.microsoft.com/office/2006/metadata/properties" xmlns:xsi="http://www.w3.org/2001/XMLSchema-instance" xmlns:pc="http://schemas.microsoft.com/office/infopath/2007/PartnerControls">
+  <documentManagement>
+    <_activity xmlns="91413790-e005-4a2b-8858-24e293c40389" xsi:nil="true"/>
+  </documentManagement>
+</p:properties>
 </file>
 
-<file path=customXml/item3.xml><?xml version="1.0" encoding="utf-8"?>
+<file path=customXml/item4.xml><?xml version="1.0" encoding="utf-8"?>
 <b:Sources xmlns:b="http://schemas.openxmlformats.org/officeDocument/2006/bibliography" xmlns="http://schemas.openxmlformats.org/officeDocument/2006/bibliography" SelectedStyle="\APASixthEditionOfficeOnline.xsl" StyleName="APA" Version="6">
   <b:Source>
     <b:Tag>Pet23</b:Tag>
@@ -6478,15 +6884,15 @@
 </b:Sources>
 </file>
 
-<file path=customXml/item4.xml><?xml version="1.0" encoding="utf-8"?>
-<p:properties xmlns:p="http://schemas.microsoft.com/office/2006/metadata/properties" xmlns:xsi="http://www.w3.org/2001/XMLSchema-instance" xmlns:pc="http://schemas.microsoft.com/office/infopath/2007/PartnerControls">
-  <documentManagement>
-    <_activity xmlns="91413790-e005-4a2b-8858-24e293c40389" xsi:nil="true"/>
-  </documentManagement>
-</p:properties>
+<file path=customXml/itemProps1.xml><?xml version="1.0" encoding="utf-8"?>
+<ds:datastoreItem xmlns:ds="http://schemas.openxmlformats.org/officeDocument/2006/customXml" ds:itemID="{A8BEE9C3-75AD-4607-B106-1B44B05722EA}">
+  <ds:schemaRefs>
+    <ds:schemaRef ds:uri="http://schemas.microsoft.com/sharepoint/v3/contenttype/forms"/>
+  </ds:schemaRefs>
+</ds:datastoreItem>
 </file>
 
-<file path=customXml/itemProps1.xml><?xml version="1.0" encoding="utf-8"?>
+<file path=customXml/itemProps2.xml><?xml version="1.0" encoding="utf-8"?>
 <ds:datastoreItem xmlns:ds="http://schemas.openxmlformats.org/officeDocument/2006/customXml" ds:itemID="{ED6C32FA-5220-46A2-954F-ABA02BDF64A1}">
   <ds:schemaRefs>
     <ds:schemaRef ds:uri="http://schemas.microsoft.com/office/2006/metadata/contentType"/>
@@ -6505,23 +6911,7 @@
 </ds:datastoreItem>
 </file>
 
-<file path=customXml/itemProps2.xml><?xml version="1.0" encoding="utf-8"?>
-<ds:datastoreItem xmlns:ds="http://schemas.openxmlformats.org/officeDocument/2006/customXml" ds:itemID="{A8BEE9C3-75AD-4607-B106-1B44B05722EA}">
-  <ds:schemaRefs>
-    <ds:schemaRef ds:uri="http://schemas.microsoft.com/sharepoint/v3/contenttype/forms"/>
-  </ds:schemaRefs>
-</ds:datastoreItem>
-</file>
-
 <file path=customXml/itemProps3.xml><?xml version="1.0" encoding="utf-8"?>
-<ds:datastoreItem xmlns:ds="http://schemas.openxmlformats.org/officeDocument/2006/customXml" ds:itemID="{A8D56036-4E9C-4A0D-9FFE-3C63579D7F8B}">
-  <ds:schemaRefs>
-    <ds:schemaRef ds:uri="http://schemas.openxmlformats.org/officeDocument/2006/bibliography"/>
-  </ds:schemaRefs>
-</ds:datastoreItem>
-</file>
-
-<file path=customXml/itemProps4.xml><?xml version="1.0" encoding="utf-8"?>
 <ds:datastoreItem xmlns:ds="http://schemas.openxmlformats.org/officeDocument/2006/customXml" ds:itemID="{A02BD9CC-6025-4F76-BD90-0F1427CF0A06}">
   <ds:schemaRefs>
     <ds:schemaRef ds:uri="http://schemas.microsoft.com/office/2006/metadata/properties"/>
@@ -6529,4 +6919,12 @@
     <ds:schemaRef ds:uri="91413790-e005-4a2b-8858-24e293c40389"/>
   </ds:schemaRefs>
 </ds:datastoreItem>
+</file>
+
+<file path=customXml/itemProps4.xml><?xml version="1.0" encoding="utf-8"?>
+<ds:datastoreItem xmlns:ds="http://schemas.openxmlformats.org/officeDocument/2006/customXml" ds:itemID="{A8D56036-4E9C-4A0D-9FFE-3C63579D7F8B}">
+  <ds:schemaRefs>
+    <ds:schemaRef ds:uri="http://schemas.openxmlformats.org/officeDocument/2006/bibliography"/>
+  </ds:schemaRefs>
+</ds:datastoreItem>
 </file>
</xml_diff>